<commit_message>
Completed partial Project Report Template
</commit_message>
<xml_diff>
--- a/Docs/Project Estimation.docx
+++ b/Docs/Project Estimation.docx
@@ -15,7 +15,14 @@
           <w:sz w:val="48"/>
           <w:szCs w:val="48"/>
         </w:rPr>
-        <w:t>Project Estimation</w:t>
+        <w:t>Effort</w:t>
+      </w:r>
+      <w:r>
+        <w:rPr>
+          <w:sz w:val="48"/>
+          <w:szCs w:val="48"/>
+        </w:rPr>
+        <w:t xml:space="preserve"> Estimation</w:t>
       </w:r>
     </w:p>
     <w:p>
@@ -92,7 +99,7 @@
           <w:sz w:val="22"/>
           <w:szCs w:val="22"/>
         </w:rPr>
-        <w:t>Let, B = 1.8, t = 6 and P = 500, LOC = 4000</w:t>
+        <w:t>Let, B = 18, t = 6 and P = 500, LOC = 4000</w:t>
       </w:r>
     </w:p>
     <w:p>
@@ -116,7 +123,21 @@
           <w:sz w:val="22"/>
           <w:szCs w:val="22"/>
         </w:rPr>
-        <w:t>So, Efficiency = (</w:t>
+        <w:t>So, Eff</w:t>
+      </w:r>
+      <w:r>
+        <w:rPr>
+          <w:sz w:val="22"/>
+          <w:szCs w:val="22"/>
+        </w:rPr>
+        <w:t>ort using conventional method</w:t>
+      </w:r>
+      <w:r>
+        <w:rPr>
+          <w:sz w:val="22"/>
+          <w:szCs w:val="22"/>
+        </w:rPr>
+        <w:t xml:space="preserve"> = (</w:t>
       </w:r>
       <m:oMath>
         <m:f>
@@ -159,7 +180,6 @@
         </w:rPr>
         <w:t>)</w:t>
       </w:r>
-      <w:proofErr w:type="gramStart"/>
       <w:r>
         <w:rPr>
           <w:sz w:val="22"/>
@@ -173,15 +193,7 @@
           <w:sz w:val="22"/>
           <w:szCs w:val="22"/>
         </w:rPr>
-        <w:t xml:space="preserve"> .</w:t>
-      </w:r>
-      <w:proofErr w:type="gramEnd"/>
-      <w:r>
-        <w:rPr>
-          <w:sz w:val="22"/>
-          <w:szCs w:val="22"/>
-        </w:rPr>
-        <w:t xml:space="preserve"> (</w:t>
+        <w:t xml:space="preserve"> . (</w:t>
       </w:r>
       <m:oMath>
         <m:f>
@@ -297,7 +309,6 @@
         </w:rPr>
         <w:t>)</w:t>
       </w:r>
-      <w:proofErr w:type="gramStart"/>
       <w:r>
         <w:rPr>
           <w:sz w:val="22"/>
@@ -311,15 +322,7 @@
           <w:sz w:val="22"/>
           <w:szCs w:val="22"/>
         </w:rPr>
-        <w:t xml:space="preserve"> .</w:t>
-      </w:r>
-      <w:proofErr w:type="gramEnd"/>
-      <w:r>
-        <w:rPr>
-          <w:sz w:val="22"/>
-          <w:szCs w:val="22"/>
-        </w:rPr>
-        <w:t xml:space="preserve"> (</w:t>
+        <w:t xml:space="preserve"> . (</w:t>
       </w:r>
       <m:oMath>
         <m:f>
@@ -340,7 +343,7 @@
                 <w:sz w:val="22"/>
                 <w:szCs w:val="22"/>
               </w:rPr>
-              <m:t>1.8</m:t>
+              <m:t>18</m:t>
             </m:r>
           </m:num>
           <m:den>
@@ -385,7 +388,23 @@
           <w:sz w:val="22"/>
           <w:szCs w:val="22"/>
         </w:rPr>
-        <w:t>) = 0.71</w:t>
+        <w:t>) = 7</w:t>
+      </w:r>
+      <w:r>
+        <w:rPr>
+          <w:rFonts w:eastAsiaTheme="minorEastAsia"/>
+          <w:sz w:val="22"/>
+          <w:szCs w:val="22"/>
+        </w:rPr>
+        <w:t>.</w:t>
+      </w:r>
+      <w:r>
+        <w:rPr>
+          <w:rFonts w:eastAsiaTheme="minorEastAsia"/>
+          <w:sz w:val="22"/>
+          <w:szCs w:val="22"/>
+        </w:rPr>
+        <w:t>1</w:t>
       </w:r>
     </w:p>
     <w:p>
@@ -691,7 +710,15 @@
           <w:szCs w:val="22"/>
           <w:vertAlign w:val="superscript"/>
         </w:rPr>
-        <w:t xml:space="preserve">0.38 </w:t>
+        <w:t>1.05</w:t>
+      </w:r>
+      <w:r>
+        <w:rPr>
+          <w:sz w:val="22"/>
+          <w:szCs w:val="22"/>
+          <w:vertAlign w:val="superscript"/>
+        </w:rPr>
+        <w:t xml:space="preserve"> </w:t>
       </w:r>
       <w:r>
         <w:rPr>
@@ -705,49 +732,7 @@
           <w:sz w:val="22"/>
           <w:szCs w:val="22"/>
         </w:rPr>
-        <w:t>10.289</w:t>
-      </w:r>
-      <w:r>
-        <w:rPr>
-          <w:sz w:val="22"/>
-          <w:szCs w:val="22"/>
-        </w:rPr>
-        <w:t xml:space="preserve"> </w:t>
-      </w:r>
-      <w:r>
-        <w:rPr>
-          <w:sz w:val="22"/>
-          <w:szCs w:val="22"/>
-        </w:rPr>
-        <w:t>≈</w:t>
-      </w:r>
-      <w:r>
-        <w:rPr>
-          <w:sz w:val="22"/>
-          <w:szCs w:val="22"/>
-        </w:rPr>
-        <w:t xml:space="preserve"> </w:t>
-      </w:r>
-      <w:r>
-        <w:rPr>
-          <w:sz w:val="22"/>
-          <w:szCs w:val="22"/>
-        </w:rPr>
-        <w:t>1</w:t>
-      </w:r>
-      <w:r>
-        <w:rPr>
-          <w:sz w:val="22"/>
-          <w:szCs w:val="22"/>
-        </w:rPr>
-        <w:t>1</w:t>
-      </w:r>
-      <w:r>
-        <w:rPr>
-          <w:sz w:val="22"/>
-          <w:szCs w:val="22"/>
-        </w:rPr>
-        <w:t xml:space="preserve"> person months</w:t>
+        <w:t>10.289 person months</w:t>
       </w:r>
     </w:p>
     <w:p>
@@ -784,7 +769,7 @@
           <w:sz w:val="22"/>
           <w:szCs w:val="22"/>
         </w:rPr>
-        <w:t>1</w:t>
+        <w:t>0.289</w:t>
       </w:r>
       <w:r>
         <w:rPr>
@@ -799,59 +784,28 @@
           <w:szCs w:val="22"/>
           <w:vertAlign w:val="superscript"/>
         </w:rPr>
-        <w:t>0.</w:t>
-      </w:r>
-      <w:proofErr w:type="gramStart"/>
-      <w:r>
-        <w:rPr>
-          <w:sz w:val="22"/>
-          <w:szCs w:val="22"/>
-          <w:vertAlign w:val="superscript"/>
-        </w:rPr>
-        <w:t>38</w:t>
-      </w:r>
-      <w:r>
-        <w:rPr>
-          <w:sz w:val="22"/>
-          <w:szCs w:val="22"/>
-        </w:rPr>
-        <w:t xml:space="preserve">  =</w:t>
-      </w:r>
-      <w:proofErr w:type="gramEnd"/>
-      <w:r>
-        <w:rPr>
-          <w:sz w:val="22"/>
-          <w:szCs w:val="22"/>
-        </w:rPr>
-        <w:t xml:space="preserve"> 6.</w:t>
-      </w:r>
-      <w:r>
-        <w:rPr>
-          <w:sz w:val="22"/>
-          <w:szCs w:val="22"/>
-        </w:rPr>
-        <w:t>21</w:t>
-      </w:r>
-      <w:r>
-        <w:rPr>
-          <w:sz w:val="22"/>
-          <w:szCs w:val="22"/>
-        </w:rPr>
-        <w:t xml:space="preserve"> </w:t>
-      </w:r>
-      <w:r>
-        <w:rPr>
-          <w:sz w:val="22"/>
-          <w:szCs w:val="22"/>
-        </w:rPr>
-        <w:t>≈</w:t>
-      </w:r>
-      <w:r>
-        <w:rPr>
-          <w:sz w:val="22"/>
-          <w:szCs w:val="22"/>
-        </w:rPr>
-        <w:t xml:space="preserve"> 6 months</w:t>
+        <w:t>0.38</w:t>
+      </w:r>
+      <w:r>
+        <w:rPr>
+          <w:sz w:val="22"/>
+          <w:szCs w:val="22"/>
+        </w:rPr>
+        <w:t xml:space="preserve">  = 6.</w:t>
+      </w:r>
+      <w:r>
+        <w:rPr>
+          <w:sz w:val="22"/>
+          <w:szCs w:val="22"/>
+        </w:rPr>
+        <w:t>056</w:t>
+      </w:r>
+      <w:r>
+        <w:rPr>
+          <w:sz w:val="22"/>
+          <w:szCs w:val="22"/>
+        </w:rPr>
+        <w:t xml:space="preserve"> months</w:t>
       </w:r>
     </w:p>
     <w:p>
@@ -929,15 +883,7 @@
                 <w:sz w:val="22"/>
                 <w:szCs w:val="22"/>
               </w:rPr>
-              <m:t>1</m:t>
-            </m:r>
-            <m:r>
-              <w:rPr>
-                <w:rFonts w:ascii="Cambria Math" w:hAnsi="Cambria Math"/>
-                <w:sz w:val="22"/>
-                <w:szCs w:val="22"/>
-              </w:rPr>
-              <m:t>1</m:t>
+              <m:t>10.289</m:t>
             </m:r>
           </m:num>
           <m:den>
@@ -947,7 +893,7 @@
                 <w:sz w:val="22"/>
                 <w:szCs w:val="22"/>
               </w:rPr>
-              <m:t>6</m:t>
+              <m:t>6.055</m:t>
             </m:r>
           </m:den>
         </m:f>
@@ -966,7 +912,7 @@
           <w:sz w:val="22"/>
           <w:szCs w:val="22"/>
         </w:rPr>
-        <w:t>833</w:t>
+        <w:t>7</w:t>
       </w:r>
       <w:r>
         <w:rPr>

</xml_diff>